<commit_message>
difference between undefined and null
</commit_message>
<xml_diff>
--- a/clare.docx
+++ b/clare.docx
@@ -4,17 +4,10 @@
   <w:body>
     <w:p>
       <w:pPr>
-        <w:rPr>
-          <w:sz w:val="48"/>
-          <w:szCs w:val="48"/>
-        </w:rPr>
+        <w:pStyle w:val="Title"/>
       </w:pPr>
       <w:proofErr w:type="gramStart"/>
       <w:r>
-        <w:rPr>
-          <w:sz w:val="48"/>
-          <w:szCs w:val="48"/>
-        </w:rPr>
         <w:t>CURRICULUM VITAE.</w:t>
       </w:r>
       <w:proofErr w:type="gramEnd"/>
@@ -518,6 +511,45 @@
       <w:u w:val="single"/>
     </w:rPr>
   </w:style>
+  <w:style w:type="paragraph" w:styleId="Title">
+    <w:name w:val="Title"/>
+    <w:basedOn w:val="Normal"/>
+    <w:next w:val="Normal"/>
+    <w:link w:val="TitleChar"/>
+    <w:uiPriority w:val="10"/>
+    <w:qFormat/>
+    <w:rsid w:val="00734C69"/>
+    <w:pPr>
+      <w:pBdr>
+        <w:bottom w:val="single" w:sz="8" w:space="4" w:color="4F81BD" w:themeColor="accent1"/>
+      </w:pBdr>
+      <w:spacing w:after="300" w:line="240" w:lineRule="auto"/>
+      <w:contextualSpacing/>
+    </w:pPr>
+    <w:rPr>
+      <w:rFonts w:asciiTheme="majorHAnsi" w:eastAsiaTheme="majorEastAsia" w:hAnsiTheme="majorHAnsi" w:cstheme="majorBidi"/>
+      <w:color w:val="17365D" w:themeColor="text2" w:themeShade="BF"/>
+      <w:spacing w:val="5"/>
+      <w:kern w:val="28"/>
+      <w:sz w:val="52"/>
+      <w:szCs w:val="52"/>
+    </w:rPr>
+  </w:style>
+  <w:style w:type="character" w:customStyle="1" w:styleId="TitleChar">
+    <w:name w:val="Title Char"/>
+    <w:basedOn w:val="DefaultParagraphFont"/>
+    <w:link w:val="Title"/>
+    <w:uiPriority w:val="10"/>
+    <w:rsid w:val="00734C69"/>
+    <w:rPr>
+      <w:rFonts w:asciiTheme="majorHAnsi" w:eastAsiaTheme="majorEastAsia" w:hAnsiTheme="majorHAnsi" w:cstheme="majorBidi"/>
+      <w:color w:val="17365D" w:themeColor="text2" w:themeShade="BF"/>
+      <w:spacing w:val="5"/>
+      <w:kern w:val="28"/>
+      <w:sz w:val="52"/>
+      <w:szCs w:val="52"/>
+    </w:rPr>
+  </w:style>
 </w:styles>
 </file>
 

</xml_diff>